<commit_message>
Added another plotting file to suit a certain CSV format
</commit_message>
<xml_diff>
--- a/Documentation-mpstat_pidstat_parser.docx
+++ b/Documentation-mpstat_pidstat_parser.docx
@@ -32,6 +32,17 @@
     </w:p>
     <w:sdt>
       <w:sdtPr>
+        <w:rPr>
+          <w:rFonts w:asciiTheme="minorHAnsi" w:eastAsiaTheme="minorEastAsia" w:hAnsiTheme="minorHAnsi" w:cstheme="minorBidi"/>
+          <w:b w:val="0"/>
+          <w:bCs w:val="0"/>
+          <w:color w:val="auto"/>
+          <w:kern w:val="2"/>
+          <w:sz w:val="24"/>
+          <w:szCs w:val="24"/>
+          <w:lang w:eastAsia="zh-CN"/>
+          <w14:ligatures w14:val="standardContextual"/>
+        </w:rPr>
         <w:id w:val="1351381575"/>
         <w:docPartObj>
           <w:docPartGallery w:val="Table of Contents"/>
@@ -40,14 +51,7 @@
       </w:sdtPr>
       <w:sdtEndPr>
         <w:rPr>
-          <w:rFonts w:asciiTheme="minorHAnsi" w:eastAsiaTheme="minorEastAsia" w:hAnsiTheme="minorHAnsi" w:cstheme="minorBidi"/>
           <w:noProof/>
-          <w:color w:val="auto"/>
-          <w:kern w:val="2"/>
-          <w:sz w:val="24"/>
-          <w:szCs w:val="24"/>
-          <w:lang w:eastAsia="zh-CN"/>
-          <w14:ligatures w14:val="standardContextual"/>
         </w:rPr>
       </w:sdtEndPr>
       <w:sdtContent>
@@ -91,7 +95,7 @@
             </w:rPr>
             <w:fldChar w:fldCharType="separate"/>
           </w:r>
-          <w:hyperlink w:anchor="_Toc193113008" w:history="1">
+          <w:hyperlink w:anchor="_Toc193803289" w:history="1">
             <w:r>
               <w:rPr>
                 <w:rStyle w:val="Hyperlink"/>
@@ -119,7 +123,7 @@
                 <w:noProof/>
                 <w:webHidden/>
               </w:rPr>
-              <w:instrText xml:space="preserve"> PAGEREF _Toc193113008 \h </w:instrText>
+              <w:instrText xml:space="preserve"> PAGEREF _Toc193803289 \h </w:instrText>
             </w:r>
             <w:r>
               <w:rPr>
@@ -165,7 +169,7 @@
               <w:lang w:eastAsia="en-US"/>
             </w:rPr>
           </w:pPr>
-          <w:hyperlink w:anchor="_Toc193113009" w:history="1">
+          <w:hyperlink w:anchor="_Toc193803290" w:history="1">
             <w:r>
               <w:rPr>
                 <w:rStyle w:val="Hyperlink"/>
@@ -193,7 +197,7 @@
                 <w:noProof/>
                 <w:webHidden/>
               </w:rPr>
-              <w:instrText xml:space="preserve"> PAGEREF _Toc193113009 \h </w:instrText>
+              <w:instrText xml:space="preserve"> PAGEREF _Toc193803290 \h </w:instrText>
             </w:r>
             <w:r>
               <w:rPr>
@@ -239,7 +243,7 @@
               <w:lang w:eastAsia="en-US"/>
             </w:rPr>
           </w:pPr>
-          <w:hyperlink w:anchor="_Toc193113010" w:history="1">
+          <w:hyperlink w:anchor="_Toc193803291" w:history="1">
             <w:r>
               <w:rPr>
                 <w:rStyle w:val="Hyperlink"/>
@@ -267,7 +271,7 @@
                 <w:noProof/>
                 <w:webHidden/>
               </w:rPr>
-              <w:instrText xml:space="preserve"> PAGEREF _Toc193113010 \h </w:instrText>
+              <w:instrText xml:space="preserve"> PAGEREF _Toc193803291 \h </w:instrText>
             </w:r>
             <w:r>
               <w:rPr>
@@ -287,7 +291,7 @@
                 <w:noProof/>
                 <w:webHidden/>
               </w:rPr>
-              <w:t>1</w:t>
+              <w:t>2</w:t>
             </w:r>
             <w:r>
               <w:rPr>
@@ -313,7 +317,7 @@
               <w:lang w:eastAsia="en-US"/>
             </w:rPr>
           </w:pPr>
-          <w:hyperlink w:anchor="_Toc193113011" w:history="1">
+          <w:hyperlink w:anchor="_Toc193803292" w:history="1">
             <w:r>
               <w:rPr>
                 <w:rStyle w:val="Hyperlink"/>
@@ -340,7 +344,7 @@
                 <w:noProof/>
                 <w:webHidden/>
               </w:rPr>
-              <w:instrText xml:space="preserve"> PAGEREF _Toc193113011 \h </w:instrText>
+              <w:instrText xml:space="preserve"> PAGEREF _Toc193803292 \h </w:instrText>
             </w:r>
             <w:r>
               <w:rPr>
@@ -386,7 +390,7 @@
               <w:lang w:eastAsia="en-US"/>
             </w:rPr>
           </w:pPr>
-          <w:hyperlink w:anchor="_Toc193113012" w:history="1">
+          <w:hyperlink w:anchor="_Toc193803293" w:history="1">
             <w:r>
               <w:rPr>
                 <w:rStyle w:val="Hyperlink"/>
@@ -414,7 +418,7 @@
                 <w:noProof/>
                 <w:webHidden/>
               </w:rPr>
-              <w:instrText xml:space="preserve"> PAGEREF _Toc193113012 \h </w:instrText>
+              <w:instrText xml:space="preserve"> PAGEREF _Toc193803293 \h </w:instrText>
             </w:r>
             <w:r>
               <w:rPr>
@@ -460,7 +464,7 @@
               <w:lang w:eastAsia="en-US"/>
             </w:rPr>
           </w:pPr>
-          <w:hyperlink w:anchor="_Toc193113013" w:history="1">
+          <w:hyperlink w:anchor="_Toc193803294" w:history="1">
             <w:r>
               <w:rPr>
                 <w:rStyle w:val="Hyperlink"/>
@@ -487,7 +491,7 @@
                 <w:noProof/>
                 <w:webHidden/>
               </w:rPr>
-              <w:instrText xml:space="preserve"> PAGEREF _Toc193113013 \h </w:instrText>
+              <w:instrText xml:space="preserve"> PAGEREF _Toc193803294 \h </w:instrText>
             </w:r>
             <w:r>
               <w:rPr>
@@ -533,7 +537,7 @@
               <w:lang w:eastAsia="en-US"/>
             </w:rPr>
           </w:pPr>
-          <w:hyperlink w:anchor="_Toc193113014" w:history="1">
+          <w:hyperlink w:anchor="_Toc193803295" w:history="1">
             <w:r>
               <w:rPr>
                 <w:rStyle w:val="Hyperlink"/>
@@ -561,7 +565,7 @@
                 <w:noProof/>
                 <w:webHidden/>
               </w:rPr>
-              <w:instrText xml:space="preserve"> PAGEREF _Toc193113014 \h </w:instrText>
+              <w:instrText xml:space="preserve"> PAGEREF _Toc193803295 \h </w:instrText>
             </w:r>
             <w:r>
               <w:rPr>
@@ -607,7 +611,7 @@
               <w:lang w:eastAsia="en-US"/>
             </w:rPr>
           </w:pPr>
-          <w:hyperlink w:anchor="_Toc193113015" w:history="1">
+          <w:hyperlink w:anchor="_Toc193803296" w:history="1">
             <w:r>
               <w:rPr>
                 <w:rStyle w:val="Hyperlink"/>
@@ -634,7 +638,7 @@
                 <w:noProof/>
                 <w:webHidden/>
               </w:rPr>
-              <w:instrText xml:space="preserve"> PAGEREF _Toc193113015 \h </w:instrText>
+              <w:instrText xml:space="preserve"> PAGEREF _Toc193803296 \h </w:instrText>
             </w:r>
             <w:r>
               <w:rPr>
@@ -680,7 +684,7 @@
               <w:lang w:eastAsia="en-US"/>
             </w:rPr>
           </w:pPr>
-          <w:hyperlink w:anchor="_Toc193113016" w:history="1">
+          <w:hyperlink w:anchor="_Toc193803297" w:history="1">
             <w:r>
               <w:rPr>
                 <w:rStyle w:val="Hyperlink"/>
@@ -707,7 +711,7 @@
                 <w:noProof/>
                 <w:webHidden/>
               </w:rPr>
-              <w:instrText xml:space="preserve"> PAGEREF _Toc193113016 \h </w:instrText>
+              <w:instrText xml:space="preserve"> PAGEREF _Toc193803297 \h </w:instrText>
             </w:r>
             <w:r>
               <w:rPr>
@@ -727,7 +731,7 @@
                 <w:noProof/>
                 <w:webHidden/>
               </w:rPr>
-              <w:t>2</w:t>
+              <w:t>3</w:t>
             </w:r>
             <w:r>
               <w:rPr>
@@ -751,7 +755,7 @@
               <w:lang w:eastAsia="en-US"/>
             </w:rPr>
           </w:pPr>
-          <w:hyperlink w:anchor="_Toc193113017" w:history="1">
+          <w:hyperlink w:anchor="_Toc193803298" w:history="1">
             <w:r>
               <w:rPr>
                 <w:rStyle w:val="Hyperlink"/>
@@ -778,7 +782,7 @@
                 <w:noProof/>
                 <w:webHidden/>
               </w:rPr>
-              <w:instrText xml:space="preserve"> PAGEREF _Toc193113017 \h </w:instrText>
+              <w:instrText xml:space="preserve"> PAGEREF _Toc193803298 \h </w:instrText>
             </w:r>
             <w:r>
               <w:rPr>
@@ -798,7 +802,7 @@
                 <w:noProof/>
                 <w:webHidden/>
               </w:rPr>
-              <w:t>2</w:t>
+              <w:t>3</w:t>
             </w:r>
             <w:r>
               <w:rPr>
@@ -822,7 +826,7 @@
               <w:lang w:eastAsia="en-US"/>
             </w:rPr>
           </w:pPr>
-          <w:hyperlink w:anchor="_Toc193113018" w:history="1">
+          <w:hyperlink w:anchor="_Toc193803299" w:history="1">
             <w:r>
               <w:rPr>
                 <w:rStyle w:val="Hyperlink"/>
@@ -849,7 +853,7 @@
                 <w:noProof/>
                 <w:webHidden/>
               </w:rPr>
-              <w:instrText xml:space="preserve"> PAGEREF _Toc193113018 \h </w:instrText>
+              <w:instrText xml:space="preserve"> PAGEREF _Toc193803299 \h </w:instrText>
             </w:r>
             <w:r>
               <w:rPr>
@@ -895,7 +899,7 @@
               <w:lang w:eastAsia="en-US"/>
             </w:rPr>
           </w:pPr>
-          <w:hyperlink w:anchor="_Toc193113019" w:history="1">
+          <w:hyperlink w:anchor="_Toc193803300" w:history="1">
             <w:r>
               <w:rPr>
                 <w:rStyle w:val="Hyperlink"/>
@@ -922,7 +926,7 @@
                 <w:noProof/>
                 <w:webHidden/>
               </w:rPr>
-              <w:instrText xml:space="preserve"> PAGEREF _Toc193113019 \h </w:instrText>
+              <w:instrText xml:space="preserve"> PAGEREF _Toc193803300 \h </w:instrText>
             </w:r>
             <w:r>
               <w:rPr>
@@ -968,7 +972,7 @@
               <w:lang w:eastAsia="en-US"/>
             </w:rPr>
           </w:pPr>
-          <w:hyperlink w:anchor="_Toc193113020" w:history="1">
+          <w:hyperlink w:anchor="_Toc193803301" w:history="1">
             <w:r>
               <w:rPr>
                 <w:rStyle w:val="Hyperlink"/>
@@ -995,7 +999,167 @@
                 <w:noProof/>
                 <w:webHidden/>
               </w:rPr>
-              <w:instrText xml:space="preserve"> PAGEREF _Toc193113020 \h </w:instrText>
+              <w:instrText xml:space="preserve"> PAGEREF _Toc193803301 \h </w:instrText>
+            </w:r>
+            <w:r>
+              <w:rPr>
+                <w:noProof/>
+                <w:webHidden/>
+              </w:rPr>
+            </w:r>
+            <w:r>
+              <w:rPr>
+                <w:noProof/>
+                <w:webHidden/>
+              </w:rPr>
+              <w:fldChar w:fldCharType="separate"/>
+            </w:r>
+            <w:r>
+              <w:rPr>
+                <w:noProof/>
+                <w:webHidden/>
+              </w:rPr>
+              <w:t>4</w:t>
+            </w:r>
+            <w:r>
+              <w:rPr>
+                <w:noProof/>
+                <w:webHidden/>
+              </w:rPr>
+              <w:fldChar w:fldCharType="end"/>
+            </w:r>
+          </w:hyperlink>
+        </w:p>
+        <w:p>
+          <w:pPr>
+            <w:pStyle w:val="TOC1"/>
+            <w:tabs>
+              <w:tab w:val="right" w:leader="dot" w:pos="9350"/>
+            </w:tabs>
+            <w:rPr>
+              <w:b w:val="0"/>
+              <w:bCs w:val="0"/>
+              <w:i w:val="0"/>
+              <w:iCs w:val="0"/>
+              <w:noProof/>
+              <w:lang w:eastAsia="en-US"/>
+            </w:rPr>
+          </w:pPr>
+          <w:hyperlink w:anchor="_Toc193803302" w:history="1">
+            <w:r>
+              <w:rPr>
+                <w:rStyle w:val="Hyperlink"/>
+                <w:noProof/>
+              </w:rPr>
+              <w:t>pids</w:t>
+            </w:r>
+            <w:r>
+              <w:rPr>
+                <w:rStyle w:val="Hyperlink"/>
+                <w:noProof/>
+              </w:rPr>
+              <w:t>t</w:t>
+            </w:r>
+            <w:r>
+              <w:rPr>
+                <w:rStyle w:val="Hyperlink"/>
+                <w:noProof/>
+              </w:rPr>
+              <w:t>at_plot.py</w:t>
+            </w:r>
+            <w:r>
+              <w:rPr>
+                <w:noProof/>
+                <w:webHidden/>
+              </w:rPr>
+              <w:tab/>
+            </w:r>
+            <w:r>
+              <w:rPr>
+                <w:noProof/>
+                <w:webHidden/>
+              </w:rPr>
+              <w:fldChar w:fldCharType="begin"/>
+            </w:r>
+            <w:r>
+              <w:rPr>
+                <w:noProof/>
+                <w:webHidden/>
+              </w:rPr>
+              <w:instrText xml:space="preserve"> PAGEREF _Toc193803302 \h </w:instrText>
+            </w:r>
+            <w:r>
+              <w:rPr>
+                <w:noProof/>
+                <w:webHidden/>
+              </w:rPr>
+            </w:r>
+            <w:r>
+              <w:rPr>
+                <w:noProof/>
+                <w:webHidden/>
+              </w:rPr>
+              <w:fldChar w:fldCharType="separate"/>
+            </w:r>
+            <w:r>
+              <w:rPr>
+                <w:noProof/>
+                <w:webHidden/>
+              </w:rPr>
+              <w:t>4</w:t>
+            </w:r>
+            <w:r>
+              <w:rPr>
+                <w:noProof/>
+                <w:webHidden/>
+              </w:rPr>
+              <w:fldChar w:fldCharType="end"/>
+            </w:r>
+          </w:hyperlink>
+        </w:p>
+        <w:p>
+          <w:pPr>
+            <w:pStyle w:val="TOC2"/>
+            <w:tabs>
+              <w:tab w:val="right" w:leader="dot" w:pos="9350"/>
+            </w:tabs>
+            <w:rPr>
+              <w:b w:val="0"/>
+              <w:bCs w:val="0"/>
+              <w:noProof/>
+              <w:sz w:val="24"/>
+              <w:szCs w:val="24"/>
+              <w:lang w:eastAsia="en-US"/>
+            </w:rPr>
+          </w:pPr>
+          <w:hyperlink w:anchor="_Toc193803303" w:history="1">
+            <w:r>
+              <w:rPr>
+                <w:rStyle w:val="Hyperlink"/>
+                <w:noProof/>
+              </w:rPr>
+              <w:t>How to run?</w:t>
+            </w:r>
+            <w:r>
+              <w:rPr>
+                <w:noProof/>
+                <w:webHidden/>
+              </w:rPr>
+              <w:tab/>
+            </w:r>
+            <w:r>
+              <w:rPr>
+                <w:noProof/>
+                <w:webHidden/>
+              </w:rPr>
+              <w:fldChar w:fldCharType="begin"/>
+            </w:r>
+            <w:r>
+              <w:rPr>
+                <w:noProof/>
+                <w:webHidden/>
+              </w:rPr>
+              <w:instrText xml:space="preserve"> PAGEREF _Toc193803303 \h </w:instrText>
             </w:r>
             <w:r>
               <w:rPr>
@@ -1113,7 +1277,7 @@
           <w:rFonts w:ascii="Times New Roman" w:hAnsi="Times New Roman" w:cs="Times New Roman"/>
         </w:rPr>
       </w:pPr>
-      <w:bookmarkStart w:id="0" w:name="_Toc193113008"/>
+      <w:bookmarkStart w:id="0" w:name="_Toc193803289"/>
       <w:r>
         <w:rPr>
           <w:rFonts w:ascii="Times New Roman" w:hAnsi="Times New Roman" w:cs="Times New Roman"/>
@@ -1129,7 +1293,7 @@
           <w:rFonts w:ascii="Times New Roman" w:hAnsi="Times New Roman" w:cs="Times New Roman"/>
         </w:rPr>
       </w:pPr>
-      <w:bookmarkStart w:id="1" w:name="_Toc193113009"/>
+      <w:bookmarkStart w:id="1" w:name="_Toc193803290"/>
       <w:r>
         <w:rPr>
           <w:rFonts w:ascii="Times New Roman" w:hAnsi="Times New Roman" w:cs="Times New Roman"/>
@@ -1177,6 +1341,7 @@
         <w:rPr>
           <w:rFonts w:ascii="Times New Roman" w:hAnsi="Times New Roman" w:cs="Times New Roman"/>
         </w:rPr>
+        <w:lastRenderedPageBreak/>
         <w:t>It allows the user to specify which CPU cores to monitor, the sampling interval, the number of samples, the output directory for the CSV file</w:t>
       </w:r>
       <w:r>
@@ -1211,12 +1376,11 @@
           <w:rFonts w:ascii="Times New Roman" w:hAnsi="Times New Roman" w:cs="Times New Roman"/>
         </w:rPr>
       </w:pPr>
-      <w:bookmarkStart w:id="2" w:name="_Toc193113010"/>
-      <w:r>
-        <w:rPr>
-          <w:rFonts w:ascii="Times New Roman" w:hAnsi="Times New Roman" w:cs="Times New Roman"/>
-        </w:rPr>
-        <w:lastRenderedPageBreak/>
+      <w:bookmarkStart w:id="2" w:name="_Toc193803291"/>
+      <w:r>
+        <w:rPr>
+          <w:rFonts w:ascii="Times New Roman" w:hAnsi="Times New Roman" w:cs="Times New Roman"/>
+        </w:rPr>
         <w:t>Pre-requisites</w:t>
       </w:r>
       <w:bookmarkEnd w:id="2"/>
@@ -1295,7 +1459,7 @@
       <w:pPr>
         <w:pStyle w:val="Heading2"/>
       </w:pPr>
-      <w:bookmarkStart w:id="3" w:name="_Toc193113011"/>
+      <w:bookmarkStart w:id="3" w:name="_Toc193803292"/>
       <w:r>
         <w:t>How to Run</w:t>
       </w:r>
@@ -1368,7 +1532,7 @@
           <w:rFonts w:ascii="Times New Roman" w:hAnsi="Times New Roman" w:cs="Times New Roman"/>
         </w:rPr>
       </w:pPr>
-      <w:bookmarkStart w:id="4" w:name="_Toc193113012"/>
+      <w:bookmarkStart w:id="4" w:name="_Toc193803293"/>
       <w:r>
         <w:rPr>
           <w:rFonts w:ascii="Times New Roman" w:hAnsi="Times New Roman" w:cs="Times New Roman"/>
@@ -1381,7 +1545,7 @@
       <w:pPr>
         <w:pStyle w:val="Heading2"/>
       </w:pPr>
-      <w:bookmarkStart w:id="5" w:name="_Toc193113013"/>
+      <w:bookmarkStart w:id="5" w:name="_Toc193803294"/>
       <w:r>
         <w:t>Overview</w:t>
       </w:r>
@@ -1416,7 +1580,7 @@
           <w:rFonts w:ascii="Times New Roman" w:hAnsi="Times New Roman" w:cs="Times New Roman"/>
         </w:rPr>
       </w:pPr>
-      <w:bookmarkStart w:id="6" w:name="_Toc193113014"/>
+      <w:bookmarkStart w:id="6" w:name="_Toc193803295"/>
       <w:r>
         <w:rPr>
           <w:rFonts w:ascii="Times New Roman" w:hAnsi="Times New Roman" w:cs="Times New Roman"/>
@@ -1500,7 +1664,7 @@
       <w:pPr>
         <w:pStyle w:val="Heading2"/>
       </w:pPr>
-      <w:bookmarkStart w:id="7" w:name="_Toc193113015"/>
+      <w:bookmarkStart w:id="7" w:name="_Toc193803296"/>
       <w:r>
         <w:t>How to Run</w:t>
       </w:r>
@@ -1543,7 +1707,7 @@
       <w:pPr>
         <w:pStyle w:val="Heading1"/>
       </w:pPr>
-      <w:bookmarkStart w:id="8" w:name="_Toc193113016"/>
+      <w:bookmarkStart w:id="8" w:name="_Toc193803297"/>
       <w:r>
         <w:t>Example Run</w:t>
       </w:r>
@@ -1559,7 +1723,7 @@
       <w:pPr>
         <w:pStyle w:val="Heading3"/>
       </w:pPr>
-      <w:bookmarkStart w:id="9" w:name="_Toc193113017"/>
+      <w:bookmarkStart w:id="9" w:name="_Toc193803298"/>
       <w:r>
         <w:t>CSV generation script</w:t>
       </w:r>
@@ -1574,6 +1738,7 @@
       <w:r>
         <w:rPr>
           <w:rFonts w:ascii="Times New Roman" w:hAnsi="Times New Roman" w:cs="Times New Roman"/>
+          <w:noProof/>
         </w:rPr>
         <w:drawing>
           <wp:inline distT="0" distB="0" distL="0" distR="0" wp14:anchorId="0372F321" wp14:editId="1CBD060C">
@@ -1654,6 +1819,7 @@
           <w:rFonts w:ascii="Times New Roman" w:hAnsi="Times New Roman" w:cs="Times New Roman"/>
           <w:b/>
           <w:bCs/>
+          <w:noProof/>
           <w:sz w:val="28"/>
           <w:szCs w:val="28"/>
         </w:rPr>
@@ -1698,7 +1864,7 @@
       <w:pPr>
         <w:pStyle w:val="Heading3"/>
       </w:pPr>
-      <w:bookmarkStart w:id="10" w:name="_Toc193113018"/>
+      <w:bookmarkStart w:id="10" w:name="_Toc193803299"/>
       <w:r>
         <w:t>Plotting script</w:t>
       </w:r>
@@ -1735,6 +1901,9 @@
     </w:p>
     <w:p>
       <w:r>
+        <w:rPr>
+          <w:noProof/>
+        </w:rPr>
         <w:drawing>
           <wp:inline distT="0" distB="0" distL="0" distR="0" wp14:anchorId="6B66331D" wp14:editId="08EC2599">
             <wp:extent cx="5943600" cy="263525"/>
@@ -2068,6 +2237,7 @@
       <w:r>
         <w:rPr>
           <w:rFonts w:ascii="Times New Roman" w:hAnsi="Times New Roman" w:cs="Times New Roman"/>
+          <w:noProof/>
           <w:sz w:val="21"/>
           <w:szCs w:val="21"/>
         </w:rPr>
@@ -2119,6 +2289,7 @@
       <w:r>
         <w:rPr>
           <w:rFonts w:ascii="Times New Roman" w:hAnsi="Times New Roman" w:cs="Times New Roman"/>
+          <w:noProof/>
           <w:sz w:val="21"/>
           <w:szCs w:val="21"/>
         </w:rPr>
@@ -2172,7 +2343,7 @@
       <w:pPr>
         <w:pStyle w:val="Heading1"/>
       </w:pPr>
-      <w:bookmarkStart w:id="11" w:name="_Toc193113019"/>
+      <w:bookmarkStart w:id="11" w:name="_Toc193803300"/>
       <w:r>
         <w:t>pidstat_csv.py</w:t>
       </w:r>
@@ -2185,7 +2356,7 @@
       <w:pPr>
         <w:pStyle w:val="Heading2"/>
       </w:pPr>
-      <w:bookmarkStart w:id="12" w:name="_Toc193113020"/>
+      <w:bookmarkStart w:id="12" w:name="_Toc193803301"/>
       <w:r>
         <w:t>How to run?</w:t>
       </w:r>
@@ -2193,6 +2364,9 @@
     </w:p>
     <w:p>
       <w:r>
+        <w:rPr>
+          <w:noProof/>
+        </w:rPr>
         <w:drawing>
           <wp:inline distT="0" distB="0" distL="0" distR="0" wp14:anchorId="6E2C7870" wp14:editId="2C5E7575">
             <wp:extent cx="5943600" cy="1221740"/>
@@ -2240,6 +2414,9 @@
     </w:p>
     <w:p>
       <w:r>
+        <w:rPr>
+          <w:noProof/>
+        </w:rPr>
         <w:drawing>
           <wp:inline distT="0" distB="0" distL="0" distR="0" wp14:anchorId="497C1CCE" wp14:editId="730EBF15">
             <wp:extent cx="5943600" cy="2163445"/>
@@ -2275,6 +2452,252 @@
             </a:graphic>
           </wp:inline>
         </w:drawing>
+      </w:r>
+    </w:p>
+    <w:p>
+      <w:pPr>
+        <w:pStyle w:val="Heading1"/>
+      </w:pPr>
+      <w:bookmarkStart w:id="13" w:name="_Toc193803302"/>
+      <w:r>
+        <w:t>pidstat_</w:t>
+      </w:r>
+      <w:r>
+        <w:t>plot</w:t>
+      </w:r>
+      <w:r>
+        <w:t>.py</w:t>
+      </w:r>
+      <w:bookmarkEnd w:id="13"/>
+      <w:r>
+        <w:t xml:space="preserve"> </w:t>
+      </w:r>
+      <w:r>
+        <w:t xml:space="preserve"> </w:t>
+      </w:r>
+      <w:r>
+        <w:t xml:space="preserve"> </w:t>
+      </w:r>
+    </w:p>
+    <w:p>
+      <w:pPr>
+        <w:pStyle w:val="Heading2"/>
+      </w:pPr>
+      <w:bookmarkStart w:id="14" w:name="_Toc193803303"/>
+      <w:r>
+        <w:t>How to run?</w:t>
+      </w:r>
+      <w:bookmarkEnd w:id="14"/>
+    </w:p>
+    <w:p>
+      <w:pPr>
+        <w:shd w:val="clear" w:color="auto" w:fill="D1D1D1" w:themeFill="background2" w:themeFillShade="E6"/>
+        <w:tabs>
+          <w:tab w:val="left" w:pos="560"/>
+          <w:tab w:val="left" w:pos="1120"/>
+          <w:tab w:val="left" w:pos="1680"/>
+          <w:tab w:val="left" w:pos="2240"/>
+          <w:tab w:val="left" w:pos="2800"/>
+          <w:tab w:val="left" w:pos="3360"/>
+          <w:tab w:val="left" w:pos="3920"/>
+          <w:tab w:val="left" w:pos="4480"/>
+          <w:tab w:val="left" w:pos="5040"/>
+          <w:tab w:val="left" w:pos="5600"/>
+          <w:tab w:val="left" w:pos="6160"/>
+          <w:tab w:val="left" w:pos="6720"/>
+        </w:tabs>
+        <w:autoSpaceDE w:val="0"/>
+        <w:autoSpaceDN w:val="0"/>
+        <w:adjustRightInd w:val="0"/>
+        <w:spacing w:after="0" w:line="240" w:lineRule="auto"/>
+        <w:rPr>
+          <w:rFonts w:ascii="Times New Roman" w:hAnsi="Times New Roman" w:cs="Times New Roman"/>
+          <w:kern w:val="0"/>
+          <w:u w:val="single"/>
+        </w:rPr>
+      </w:pPr>
+      <w:r>
+        <w:rPr>
+          <w:rFonts w:ascii="Times New Roman" w:hAnsi="Times New Roman" w:cs="Times New Roman"/>
+          <w:kern w:val="0"/>
+        </w:rPr>
+        <w:t xml:space="preserve">python3 </w:t>
+      </w:r>
+      <w:r>
+        <w:rPr>
+          <w:rFonts w:ascii="Times New Roman" w:hAnsi="Times New Roman" w:cs="Times New Roman"/>
+          <w:kern w:val="0"/>
+          <w:u w:val="single"/>
+        </w:rPr>
+        <w:t>pidstat_plot_v2.py</w:t>
+      </w:r>
+    </w:p>
+    <w:p>
+      <w:pPr>
+        <w:shd w:val="clear" w:color="auto" w:fill="D1D1D1" w:themeFill="background2" w:themeFillShade="E6"/>
+        <w:tabs>
+          <w:tab w:val="left" w:pos="560"/>
+          <w:tab w:val="left" w:pos="1120"/>
+          <w:tab w:val="left" w:pos="1680"/>
+          <w:tab w:val="left" w:pos="2240"/>
+          <w:tab w:val="left" w:pos="2800"/>
+          <w:tab w:val="left" w:pos="3360"/>
+          <w:tab w:val="left" w:pos="3920"/>
+          <w:tab w:val="left" w:pos="4480"/>
+          <w:tab w:val="left" w:pos="5040"/>
+          <w:tab w:val="left" w:pos="5600"/>
+          <w:tab w:val="left" w:pos="6160"/>
+          <w:tab w:val="left" w:pos="6720"/>
+        </w:tabs>
+        <w:autoSpaceDE w:val="0"/>
+        <w:autoSpaceDN w:val="0"/>
+        <w:adjustRightInd w:val="0"/>
+        <w:spacing w:after="0" w:line="240" w:lineRule="auto"/>
+        <w:rPr>
+          <w:rFonts w:ascii="Times New Roman" w:hAnsi="Times New Roman" w:cs="Times New Roman"/>
+          <w:kern w:val="0"/>
+        </w:rPr>
+      </w:pPr>
+    </w:p>
+    <w:p>
+      <w:pPr>
+        <w:shd w:val="clear" w:color="auto" w:fill="D1D1D1" w:themeFill="background2" w:themeFillShade="E6"/>
+        <w:tabs>
+          <w:tab w:val="left" w:pos="560"/>
+          <w:tab w:val="left" w:pos="1120"/>
+          <w:tab w:val="left" w:pos="1680"/>
+          <w:tab w:val="left" w:pos="2240"/>
+          <w:tab w:val="left" w:pos="2800"/>
+          <w:tab w:val="left" w:pos="3360"/>
+          <w:tab w:val="left" w:pos="3920"/>
+          <w:tab w:val="left" w:pos="4480"/>
+          <w:tab w:val="left" w:pos="5040"/>
+          <w:tab w:val="left" w:pos="5600"/>
+          <w:tab w:val="left" w:pos="6160"/>
+          <w:tab w:val="left" w:pos="6720"/>
+        </w:tabs>
+        <w:autoSpaceDE w:val="0"/>
+        <w:autoSpaceDN w:val="0"/>
+        <w:adjustRightInd w:val="0"/>
+        <w:spacing w:after="0" w:line="240" w:lineRule="auto"/>
+        <w:rPr>
+          <w:rFonts w:ascii="Times New Roman" w:hAnsi="Times New Roman" w:cs="Times New Roman"/>
+          <w:kern w:val="0"/>
+        </w:rPr>
+      </w:pPr>
+      <w:r>
+        <w:rPr>
+          <w:rFonts w:ascii="Times New Roman" w:hAnsi="Times New Roman" w:cs="Times New Roman"/>
+          <w:kern w:val="0"/>
+        </w:rPr>
+        <w:t>Enter CPU utilization threshold (default 10%): 0.5</w:t>
+      </w:r>
+    </w:p>
+    <w:p>
+      <w:pPr>
+        <w:shd w:val="clear" w:color="auto" w:fill="D1D1D1" w:themeFill="background2" w:themeFillShade="E6"/>
+        <w:tabs>
+          <w:tab w:val="left" w:pos="560"/>
+          <w:tab w:val="left" w:pos="1120"/>
+          <w:tab w:val="left" w:pos="1680"/>
+          <w:tab w:val="left" w:pos="2240"/>
+          <w:tab w:val="left" w:pos="2800"/>
+          <w:tab w:val="left" w:pos="3360"/>
+          <w:tab w:val="left" w:pos="3920"/>
+          <w:tab w:val="left" w:pos="4480"/>
+          <w:tab w:val="left" w:pos="5040"/>
+          <w:tab w:val="left" w:pos="5600"/>
+          <w:tab w:val="left" w:pos="6160"/>
+          <w:tab w:val="left" w:pos="6720"/>
+        </w:tabs>
+        <w:autoSpaceDE w:val="0"/>
+        <w:autoSpaceDN w:val="0"/>
+        <w:adjustRightInd w:val="0"/>
+        <w:spacing w:after="0" w:line="240" w:lineRule="auto"/>
+        <w:rPr>
+          <w:rFonts w:ascii="Times New Roman" w:hAnsi="Times New Roman" w:cs="Times New Roman"/>
+          <w:kern w:val="0"/>
+        </w:rPr>
+      </w:pPr>
+    </w:p>
+    <w:p>
+      <w:pPr>
+        <w:shd w:val="clear" w:color="auto" w:fill="D1D1D1" w:themeFill="background2" w:themeFillShade="E6"/>
+        <w:tabs>
+          <w:tab w:val="left" w:pos="560"/>
+          <w:tab w:val="left" w:pos="1120"/>
+          <w:tab w:val="left" w:pos="1680"/>
+          <w:tab w:val="left" w:pos="2240"/>
+          <w:tab w:val="left" w:pos="2800"/>
+          <w:tab w:val="left" w:pos="3360"/>
+          <w:tab w:val="left" w:pos="3920"/>
+          <w:tab w:val="left" w:pos="4480"/>
+          <w:tab w:val="left" w:pos="5040"/>
+          <w:tab w:val="left" w:pos="5600"/>
+          <w:tab w:val="left" w:pos="6160"/>
+          <w:tab w:val="left" w:pos="6720"/>
+        </w:tabs>
+        <w:autoSpaceDE w:val="0"/>
+        <w:autoSpaceDN w:val="0"/>
+        <w:adjustRightInd w:val="0"/>
+        <w:spacing w:after="0" w:line="240" w:lineRule="auto"/>
+        <w:rPr>
+          <w:rFonts w:ascii="Times New Roman" w:hAnsi="Times New Roman" w:cs="Times New Roman"/>
+          <w:kern w:val="0"/>
+        </w:rPr>
+      </w:pPr>
+      <w:r>
+        <w:rPr>
+          <w:rFonts w:ascii="Times New Roman" w:hAnsi="Times New Roman" w:cs="Times New Roman"/>
+          <w:kern w:val="0"/>
+        </w:rPr>
+        <w:t>Enter CSV file paths (comma separated), or press Enter to use all in '</w:t>
+      </w:r>
+      <w:proofErr w:type="spellStart"/>
+      <w:r>
+        <w:rPr>
+          <w:rFonts w:ascii="Times New Roman" w:hAnsi="Times New Roman" w:cs="Times New Roman"/>
+          <w:kern w:val="0"/>
+        </w:rPr>
+        <w:t>pidstat_data</w:t>
+      </w:r>
+      <w:proofErr w:type="spellEnd"/>
+      <w:r>
+        <w:rPr>
+          <w:rFonts w:ascii="Times New Roman" w:hAnsi="Times New Roman" w:cs="Times New Roman"/>
+          <w:kern w:val="0"/>
+        </w:rPr>
+        <w:t xml:space="preserve">/': </w:t>
+      </w:r>
+      <w:proofErr w:type="gramStart"/>
+      <w:r>
+        <w:rPr>
+          <w:rFonts w:ascii="Times New Roman" w:hAnsi="Times New Roman" w:cs="Times New Roman"/>
+          <w:color w:val="0F4761" w:themeColor="accent1" w:themeShade="BF"/>
+          <w:kern w:val="0"/>
+        </w:rPr>
+        <w:t>/home/ubuntu/pidstat_data/pid_22843_info.csv,/home/ubuntu/pidstat_data/pid_29475_info.csv</w:t>
+      </w:r>
+      <w:proofErr w:type="gramEnd"/>
+    </w:p>
+    <w:p>
+      <w:pPr>
+        <w:shd w:val="clear" w:color="auto" w:fill="D1D1D1" w:themeFill="background2" w:themeFillShade="E6"/>
+        <w:rPr>
+          <w:rFonts w:ascii="Times New Roman" w:hAnsi="Times New Roman" w:cs="Times New Roman"/>
+          <w:sz w:val="22"/>
+          <w:szCs w:val="22"/>
+        </w:rPr>
+      </w:pPr>
+      <w:r>
+        <w:rPr>
+          <w:rFonts w:ascii="Times New Roman" w:hAnsi="Times New Roman" w:cs="Times New Roman"/>
+          <w:kern w:val="0"/>
+          <w:sz w:val="22"/>
+          <w:szCs w:val="22"/>
+        </w:rPr>
+        <w:lastRenderedPageBreak/>
+        <w:t>Successfully created the PDF '/home/ubuntu/plots-final-check/merged_output.pdf'</w:t>
       </w:r>
     </w:p>
     <w:sectPr>
@@ -3284,6 +3707,7 @@
   <w:style w:type="character" w:default="1" w:styleId="DefaultParagraphFont">
     <w:name w:val="Default Paragraph Font"/>
     <w:uiPriority w:val="1"/>
+    <w:semiHidden/>
     <w:unhideWhenUsed/>
   </w:style>
   <w:style w:type="table" w:default="1" w:styleId="TableNormal">

</xml_diff>